<commit_message>
now get the instruction handler in main loop, so we can make sanity check before exec
</commit_message>
<xml_diff>
--- a/doc/project.docx
+++ b/doc/project.docx
@@ -156,6 +156,7 @@
         <w:jc w:val="left"/>
         <w:rPr>
           <w:b w:val="false"/>
+          <w:b w:val="false"/>
           <w:sz w:val="34"/>
         </w:rPr>
       </w:pPr>
@@ -177,6 +178,7 @@
         <w:jc w:val="left"/>
         <w:rPr>
           <w:b w:val="false"/>
+          <w:b w:val="false"/>
           <w:sz w:val="34"/>
         </w:rPr>
       </w:pPr>
@@ -198,26 +200,6 @@
         <w:jc w:val="left"/>
         <w:rPr>
           <w:b w:val="false"/>
-          <w:sz w:val="34"/>
-        </w:rPr>
-      </w:pPr>
-      <w:r>
-        <w:rPr>
-          <w:b w:val="false"/>
-          <w:bCs w:val="false"/>
-          <w:sz w:val="34"/>
-          <w:szCs w:val="34"/>
-          <w:u w:val="none"/>
-        </w:rPr>
-        <w:t>Typically, GCC use some opcode undefined in the official specification (pseudo-instruction used as instruction with “arbitrary“ opcode for example).</w:t>
-      </w:r>
-    </w:p>
-    <w:p>
-      <w:pPr>
-        <w:pStyle w:val="Normal"/>
-        <w:bidi w:val="0"/>
-        <w:jc w:val="left"/>
-        <w:rPr>
           <w:b w:val="false"/>
           <w:sz w:val="34"/>
         </w:rPr>
@@ -240,6 +222,7 @@
         <w:jc w:val="left"/>
         <w:rPr>
           <w:b w:val="false"/>
+          <w:b w:val="false"/>
           <w:sz w:val="34"/>
         </w:rPr>
       </w:pPr>
@@ -340,11 +323,9 @@
       </w:pPr>
       <w:r>
         <w:rPr>
-          <w:b w:val="false"/>
-          <w:bCs w:val="false"/>
-          <w:sz w:val="34"/>
-          <w:szCs w:val="50"/>
-          <w:u w:val="single"/>
+          <w:sz w:val="30"/>
+          <w:szCs w:val="34"/>
+          <w:u w:val="none"/>
         </w:rPr>
       </w:r>
     </w:p>
@@ -431,71 +412,55 @@
           <w:szCs w:val="34"/>
           <w:u w:val="none"/>
         </w:rPr>
-        <w:t>T</w:t>
-      </w:r>
-      <w:r>
-        <w:rPr>
-          <w:b w:val="false"/>
-          <w:bCs w:val="false"/>
-          <w:sz w:val="34"/>
-          <w:szCs w:val="34"/>
-          <w:u w:val="none"/>
-        </w:rPr>
-        <w:t xml:space="preserve">he system calls are interfaced with the host machine, there is no self emulator interface. </w:t>
-      </w:r>
-    </w:p>
-    <w:p>
-      <w:pPr>
-        <w:pStyle w:val="Normal"/>
-        <w:bidi w:val="0"/>
-        <w:jc w:val="left"/>
-        <w:rPr>
-          <w:b w:val="false"/>
-          <w:b w:val="false"/>
-          <w:bCs w:val="false"/>
-          <w:sz w:val="34"/>
-          <w:szCs w:val="34"/>
-          <w:u w:val="none"/>
-        </w:rPr>
-      </w:pPr>
-      <w:r>
-        <w:rPr/>
-      </w:r>
-    </w:p>
-    <w:p>
-      <w:pPr>
-        <w:pStyle w:val="Normal"/>
-        <w:bidi w:val="0"/>
-        <w:jc w:val="left"/>
-        <w:rPr>
-          <w:b w:val="false"/>
-          <w:b w:val="false"/>
-          <w:bCs w:val="false"/>
-          <w:sz w:val="34"/>
-          <w:szCs w:val="34"/>
-          <w:u w:val="none"/>
-        </w:rPr>
-      </w:pPr>
-      <w:r>
-        <w:rPr/>
-      </w:r>
-    </w:p>
-    <w:p>
-      <w:pPr>
-        <w:pStyle w:val="Normal"/>
-        <w:bidi w:val="0"/>
-        <w:jc w:val="left"/>
-        <w:rPr>
-          <w:b w:val="false"/>
-          <w:b w:val="false"/>
-          <w:bCs w:val="false"/>
-          <w:sz w:val="34"/>
-          <w:szCs w:val="34"/>
-          <w:u w:val="none"/>
-        </w:rPr>
-      </w:pPr>
-      <w:r>
-        <w:rPr/>
+        <w:t xml:space="preserve">The system calls are interfaced with the host machine, there is no self emulator interface. </w:t>
+      </w:r>
+    </w:p>
+    <w:p>
+      <w:pPr>
+        <w:pStyle w:val="Normal"/>
+        <w:bidi w:val="0"/>
+        <w:jc w:val="left"/>
+        <w:rPr>
+          <w:b w:val="false"/>
+          <w:b w:val="false"/>
+          <w:bCs w:val="false"/>
+          <w:sz w:val="34"/>
+          <w:szCs w:val="34"/>
+          <w:u w:val="none"/>
+        </w:rPr>
+      </w:pPr>
+      <w:r>
+        <w:rPr>
+          <w:b w:val="false"/>
+          <w:bCs w:val="false"/>
+          <w:sz w:val="34"/>
+          <w:szCs w:val="34"/>
+          <w:u w:val="none"/>
+        </w:rPr>
+      </w:r>
+    </w:p>
+    <w:p>
+      <w:pPr>
+        <w:pStyle w:val="Normal"/>
+        <w:bidi w:val="0"/>
+        <w:jc w:val="left"/>
+        <w:rPr>
+          <w:b w:val="false"/>
+          <w:b w:val="false"/>
+          <w:bCs w:val="false"/>
+          <w:sz w:val="34"/>
+          <w:szCs w:val="34"/>
+          <w:u w:val="none"/>
+        </w:rPr>
+      </w:pPr>
+      <w:r>
+        <w:rPr>
+          <w:b w:val="false"/>
+          <w:bCs w:val="false"/>
+          <w:sz w:val="34"/>
+          <w:szCs w:val="34"/>
+          <w:u w:val="none"/>
+        </w:rPr>
       </w:r>
     </w:p>
     <w:p>
@@ -572,51 +537,32 @@
           <w:u w:val="none"/>
         </w:rPr>
         <w:tab/>
-        <w:t>- Syscall interface</w:t>
-      </w:r>
-      <w:r>
-        <w:rPr>
-          <w:b w:val="false"/>
-          <w:bCs w:val="false"/>
-          <w:sz w:val="34"/>
-          <w:szCs w:val="34"/>
-          <w:u w:val="none"/>
-        </w:rPr>
-        <w:t>d</w:t>
-      </w:r>
-      <w:r>
-        <w:rPr>
-          <w:b w:val="false"/>
-          <w:bCs w:val="false"/>
-          <w:sz w:val="34"/>
-          <w:szCs w:val="34"/>
-          <w:u w:val="none"/>
-        </w:rPr>
-        <w:t xml:space="preserve"> : x86/x64 only</w:t>
-      </w:r>
-    </w:p>
-    <w:p>
-      <w:pPr>
-        <w:pStyle w:val="Normal"/>
-        <w:bidi w:val="0"/>
-        <w:jc w:val="left"/>
-        <w:rPr>
-          <w:b w:val="false"/>
-          <w:b w:val="false"/>
-          <w:bCs w:val="false"/>
-          <w:sz w:val="34"/>
-          <w:szCs w:val="50"/>
-          <w:u w:val="single"/>
-        </w:rPr>
-      </w:pPr>
-      <w:r>
-        <w:rPr>
-          <w:b w:val="false"/>
-          <w:bCs w:val="false"/>
-          <w:sz w:val="34"/>
-          <w:szCs w:val="34"/>
-          <w:u w:val="none"/>
-        </w:rPr>
+        <w:t>- Syscall interfaced : x86/x64 only</w:t>
+      </w:r>
+    </w:p>
+    <w:p>
+      <w:pPr>
+        <w:pStyle w:val="Normal"/>
+        <w:bidi w:val="0"/>
+        <w:jc w:val="left"/>
+        <w:rPr>
+          <w:b w:val="false"/>
+          <w:b w:val="false"/>
+          <w:bCs w:val="false"/>
+          <w:sz w:val="34"/>
+          <w:szCs w:val="50"/>
+          <w:u w:val="single"/>
+        </w:rPr>
+      </w:pPr>
+      <w:r>
+        <w:rPr>
+          <w:b w:val="false"/>
+          <w:bCs w:val="false"/>
+          <w:sz w:val="34"/>
+          <w:szCs w:val="34"/>
+          <w:u w:val="none"/>
+        </w:rPr>
+        <w:tab/>
         <w:t>- IS handle: rv32i/rv64i (standard Instruction Set)</w:t>
       </w:r>
     </w:p>
@@ -633,11 +579,9 @@
       </w:pPr>
       <w:r>
         <w:rPr>
-          <w:b w:val="false"/>
-          <w:bCs w:val="false"/>
-          <w:sz w:val="34"/>
-          <w:szCs w:val="50"/>
-          <w:u w:val="single"/>
+          <w:sz w:val="30"/>
+          <w:szCs w:val="34"/>
+          <w:u w:val="none"/>
         </w:rPr>
       </w:r>
     </w:p>
@@ -688,87 +632,7 @@
           <w:szCs w:val="34"/>
           <w:u w:val="none"/>
         </w:rPr>
-        <w:t xml:space="preserve">will open a </w:t>
-      </w:r>
-      <w:r>
-        <w:rPr>
-          <w:b w:val="false"/>
-          <w:bCs w:val="false"/>
-          <w:sz w:val="34"/>
-          <w:szCs w:val="34"/>
-          <w:u w:val="none"/>
-        </w:rPr>
-        <w:t>C</w:t>
-      </w:r>
-      <w:r>
-        <w:rPr>
-          <w:b w:val="false"/>
-          <w:bCs w:val="false"/>
-          <w:sz w:val="34"/>
-          <w:szCs w:val="34"/>
-          <w:u w:val="none"/>
-        </w:rPr>
-        <w:t xml:space="preserve">ommand </w:t>
-      </w:r>
-      <w:r>
-        <w:rPr>
-          <w:b w:val="false"/>
-          <w:bCs w:val="false"/>
-          <w:sz w:val="34"/>
-          <w:szCs w:val="34"/>
-          <w:u w:val="none"/>
-        </w:rPr>
-        <w:t>L</w:t>
-      </w:r>
-      <w:r>
-        <w:rPr>
-          <w:b w:val="false"/>
-          <w:bCs w:val="false"/>
-          <w:sz w:val="34"/>
-          <w:szCs w:val="34"/>
-          <w:u w:val="none"/>
-        </w:rPr>
-        <w:t xml:space="preserve">ine </w:t>
-      </w:r>
-      <w:r>
-        <w:rPr>
-          <w:b w:val="false"/>
-          <w:bCs w:val="false"/>
-          <w:sz w:val="34"/>
-          <w:szCs w:val="34"/>
-          <w:u w:val="none"/>
-        </w:rPr>
-        <w:t>I</w:t>
-      </w:r>
-      <w:r>
-        <w:rPr>
-          <w:b w:val="false"/>
-          <w:bCs w:val="false"/>
-          <w:sz w:val="34"/>
-          <w:szCs w:val="34"/>
-          <w:u w:val="none"/>
-        </w:rPr>
-        <w:t xml:space="preserve">nterface </w:t>
-      </w:r>
-      <w:r>
-        <w:rPr>
-          <w:b w:val="false"/>
-          <w:bCs w:val="false"/>
-          <w:sz w:val="34"/>
-          <w:szCs w:val="34"/>
-          <w:u w:val="none"/>
-        </w:rPr>
-        <w:t>(CLI)</w:t>
-      </w:r>
-      <w:r>
-        <w:rPr>
-          <w:b w:val="false"/>
-          <w:bCs w:val="false"/>
-          <w:sz w:val="34"/>
-          <w:szCs w:val="34"/>
-          <w:u w:val="none"/>
-        </w:rPr>
-        <w:t xml:space="preserve"> and execute instruction one by one.</w:t>
+        <w:t>will open a Command Line Interface (CLI) and execute instruction one by one.</w:t>
       </w:r>
     </w:p>
     <w:p>
@@ -809,11 +673,9 @@
       </w:pPr>
       <w:r>
         <w:rPr>
-          <w:b w:val="false"/>
-          <w:bCs w:val="false"/>
-          <w:sz w:val="34"/>
-          <w:szCs w:val="50"/>
-          <w:u w:val="single"/>
+          <w:sz w:val="30"/>
+          <w:szCs w:val="34"/>
+          <w:u w:val="none"/>
         </w:rPr>
       </w:r>
     </w:p>
@@ -855,33 +717,25 @@
       </w:pPr>
       <w:r>
         <w:rPr>
-          <w:b w:val="false"/>
-          <w:bCs w:val="false"/>
-          <w:sz w:val="34"/>
-          <w:szCs w:val="50"/>
-          <w:u w:val="single"/>
-        </w:rPr>
-      </w:r>
-    </w:p>
-    <w:p>
-      <w:pPr>
-        <w:pStyle w:val="Normal"/>
-        <w:bidi w:val="0"/>
-        <w:jc w:val="left"/>
-        <w:rPr>
           <w:sz w:val="30"/>
           <w:szCs w:val="34"/>
           <w:u w:val="none"/>
         </w:rPr>
-      </w:pPr>
-      <w:r>
-        <w:rPr>
-          <w:b w:val="false"/>
-          <w:bCs w:val="false"/>
-          <w:sz w:val="34"/>
-          <w:szCs w:val="50"/>
-          <w:u w:val="single"/>
-        </w:rPr>
+      </w:r>
+    </w:p>
+    <w:p>
+      <w:pPr>
+        <w:pStyle w:val="Normal"/>
+        <w:bidi w:val="0"/>
+        <w:jc w:val="left"/>
+        <w:rPr>
+          <w:sz w:val="30"/>
+          <w:szCs w:val="34"/>
+          <w:u w:val="none"/>
+        </w:rPr>
+      </w:pPr>
+      <w:r>
+        <w:rPr/>
       </w:r>
     </w:p>
     <w:sectPr>
@@ -891,6 +745,7 @@
       <w:pgNumType w:fmt="decimal"/>
       <w:formProt w:val="false"/>
       <w:textDirection w:val="lrTb"/>
+      <w:docGrid w:type="default" w:linePitch="100" w:charSpace="0"/>
     </w:sectPr>
   </w:body>
 </w:document>
@@ -903,15 +758,12 @@
       <w:rPr>
         <w:rFonts w:ascii="Liberation Serif" w:hAnsi="Liberation Serif" w:eastAsia="Droid Sans Fallback" w:cs="Droid Sans Devanagari"/>
         <w:kern w:val="2"/>
-        <w:sz w:val="24"/>
         <w:szCs w:val="24"/>
         <w:lang w:val="en-US" w:eastAsia="zh-CN" w:bidi="hi-IN"/>
       </w:rPr>
     </w:rPrDefault>
     <w:pPrDefault>
-      <w:pPr>
-        <w:widowControl/>
-      </w:pPr>
+      <w:pPr/>
     </w:pPrDefault>
   </w:docDefaults>
   <w:style w:type="paragraph" w:styleId="Normal">
@@ -920,6 +772,8 @@
     <w:pPr>
       <w:widowControl/>
       <w:bidi w:val="0"/>
+      <w:spacing w:before="0" w:after="0"/>
+      <w:jc w:val="left"/>
     </w:pPr>
     <w:rPr>
       <w:rFonts w:ascii="Liberation Serif" w:hAnsi="Liberation Serif" w:eastAsia="Droid Sans Fallback" w:cs="Droid Sans Devanagari"/>

</xml_diff>